<commit_message>
Añado documentación v2 unida.
</commit_message>
<xml_diff>
--- a/doc/Docs base/Stakeholders.docx
+++ b/doc/Docs base/Stakeholders.docx
@@ -172,7 +172,105 @@
           <w:sz w:val="24"/>
           <w:szCs w:val="24"/>
         </w:rPr>
-        <w:t>Tiempo y coste del desarrollo reducido [Corregir]</w:t>
+        <w:t>Tiempo y</w:t>
+      </w:r>
+      <w:r>
+        <w:rPr>
+          <w:sz w:val="24"/>
+          <w:szCs w:val="24"/>
+        </w:rPr>
+        <w:t xml:space="preserve"> coste del desarrollo reducido.</w:t>
+      </w:r>
+      <w:bookmarkStart w:id="0" w:name="_GoBack"/>
+      <w:bookmarkEnd w:id="0"/>
+    </w:p>
+    <w:p>
+      <w:pPr>
+        <w:spacing w:after="0"/>
+        <w:rPr>
+          <w:sz w:val="24"/>
+          <w:szCs w:val="24"/>
+        </w:rPr>
+      </w:pPr>
+    </w:p>
+    <w:p>
+      <w:pPr>
+        <w:spacing w:after="0"/>
+        <w:rPr>
+          <w:b/>
+          <w:sz w:val="24"/>
+          <w:szCs w:val="24"/>
+        </w:rPr>
+      </w:pPr>
+      <w:r>
+        <w:rPr>
+          <w:b/>
+          <w:sz w:val="24"/>
+          <w:szCs w:val="24"/>
+        </w:rPr>
+        <w:t>Desarrolladores del proyecto.</w:t>
+      </w:r>
+    </w:p>
+    <w:p>
+      <w:pPr>
+        <w:spacing w:after="0"/>
+        <w:rPr>
+          <w:sz w:val="24"/>
+          <w:szCs w:val="24"/>
+        </w:rPr>
+      </w:pPr>
+      <w:r>
+        <w:rPr>
+          <w:sz w:val="24"/>
+          <w:szCs w:val="24"/>
+        </w:rPr>
+        <w:t>Son los encargados de realizar la implementación del proyecto.</w:t>
+      </w:r>
+    </w:p>
+    <w:p>
+      <w:pPr>
+        <w:spacing w:after="0"/>
+        <w:rPr>
+          <w:sz w:val="24"/>
+          <w:szCs w:val="24"/>
+        </w:rPr>
+      </w:pPr>
+    </w:p>
+    <w:p>
+      <w:pPr>
+        <w:spacing w:after="0"/>
+        <w:rPr>
+          <w:sz w:val="24"/>
+          <w:szCs w:val="24"/>
+        </w:rPr>
+      </w:pPr>
+      <w:r>
+        <w:rPr>
+          <w:sz w:val="24"/>
+          <w:szCs w:val="24"/>
+        </w:rPr>
+        <w:t>Sus objetivos son:</w:t>
+      </w:r>
+    </w:p>
+    <w:p>
+      <w:pPr>
+        <w:pStyle w:val="Prrafodelista"/>
+        <w:numPr>
+          <w:ilvl w:val="0"/>
+          <w:numId w:val="3"/>
+        </w:numPr>
+        <w:spacing w:after="0" w:line="240" w:lineRule="auto"/>
+        <w:rPr>
+          <w:sz w:val="24"/>
+          <w:szCs w:val="24"/>
+        </w:rPr>
+      </w:pPr>
+      <w:r>
+        <w:rPr>
+          <w:sz w:val="24"/>
+          <w:szCs w:val="24"/>
+        </w:rPr>
+        <w:t>Realizar una aplicación mantenible con objeto de facilitar la modificación de funcionalidad en caso de que la empresa lo solicite.</w:t>
       </w:r>
     </w:p>
     <w:p>
@@ -193,116 +291,6 @@
           <w:sz w:val="24"/>
           <w:szCs w:val="24"/>
         </w:rPr>
-        <w:t>Facilidad de uso por sus operarios [Corregir]</w:t>
-      </w:r>
-    </w:p>
-    <w:p>
-      <w:pPr>
-        <w:spacing w:after="0"/>
-        <w:rPr>
-          <w:sz w:val="24"/>
-          <w:szCs w:val="24"/>
-        </w:rPr>
-      </w:pPr>
-    </w:p>
-    <w:p>
-      <w:pPr>
-        <w:spacing w:after="0"/>
-        <w:rPr>
-          <w:b/>
-          <w:sz w:val="24"/>
-          <w:szCs w:val="24"/>
-        </w:rPr>
-      </w:pPr>
-      <w:r>
-        <w:rPr>
-          <w:b/>
-          <w:sz w:val="24"/>
-          <w:szCs w:val="24"/>
-        </w:rPr>
-        <w:t>Desarrolladores del proyecto.</w:t>
-      </w:r>
-    </w:p>
-    <w:p>
-      <w:pPr>
-        <w:spacing w:after="0"/>
-        <w:rPr>
-          <w:sz w:val="24"/>
-          <w:szCs w:val="24"/>
-        </w:rPr>
-      </w:pPr>
-      <w:r>
-        <w:rPr>
-          <w:sz w:val="24"/>
-          <w:szCs w:val="24"/>
-        </w:rPr>
-        <w:t>Son los encargados de realizar la implementación del proyecto.</w:t>
-      </w:r>
-    </w:p>
-    <w:p>
-      <w:pPr>
-        <w:spacing w:after="0"/>
-        <w:rPr>
-          <w:sz w:val="24"/>
-          <w:szCs w:val="24"/>
-        </w:rPr>
-      </w:pPr>
-    </w:p>
-    <w:p>
-      <w:pPr>
-        <w:spacing w:after="0"/>
-        <w:rPr>
-          <w:sz w:val="24"/>
-          <w:szCs w:val="24"/>
-        </w:rPr>
-      </w:pPr>
-      <w:r>
-        <w:rPr>
-          <w:sz w:val="24"/>
-          <w:szCs w:val="24"/>
-        </w:rPr>
-        <w:t>Sus objetivos son:</w:t>
-      </w:r>
-    </w:p>
-    <w:p>
-      <w:pPr>
-        <w:pStyle w:val="Prrafodelista"/>
-        <w:numPr>
-          <w:ilvl w:val="0"/>
-          <w:numId w:val="3"/>
-        </w:numPr>
-        <w:spacing w:after="0" w:line="240" w:lineRule="auto"/>
-        <w:rPr>
-          <w:sz w:val="24"/>
-          <w:szCs w:val="24"/>
-        </w:rPr>
-      </w:pPr>
-      <w:r>
-        <w:rPr>
-          <w:sz w:val="24"/>
-          <w:szCs w:val="24"/>
-        </w:rPr>
-        <w:t>Realizar una aplicación mantenible con objeto de facilitar la modificación de funcionalidad en caso de que la empresa lo solicite.</w:t>
-      </w:r>
-    </w:p>
-    <w:p>
-      <w:pPr>
-        <w:pStyle w:val="Prrafodelista"/>
-        <w:numPr>
-          <w:ilvl w:val="0"/>
-          <w:numId w:val="3"/>
-        </w:numPr>
-        <w:spacing w:after="0"/>
-        <w:rPr>
-          <w:sz w:val="24"/>
-          <w:szCs w:val="24"/>
-        </w:rPr>
-      </w:pPr>
-      <w:r>
-        <w:rPr>
-          <w:sz w:val="24"/>
-          <w:szCs w:val="24"/>
-        </w:rPr>
         <w:t>Proyecto rentable, esto es, que permita ser desarrollado por el precio establecido con un grado de rentabilidad que haga atractivo el desarrollo.</w:t>
       </w:r>
     </w:p>
@@ -434,6 +422,34 @@
           <w:szCs w:val="24"/>
         </w:rPr>
         <w:t>Facilidad de corregir errores.</w:t>
+      </w:r>
+    </w:p>
+    <w:p>
+      <w:pPr>
+        <w:pStyle w:val="Prrafodelista"/>
+        <w:numPr>
+          <w:ilvl w:val="0"/>
+          <w:numId w:val="4"/>
+        </w:numPr>
+        <w:spacing w:after="0"/>
+        <w:rPr>
+          <w:sz w:val="24"/>
+          <w:szCs w:val="24"/>
+        </w:rPr>
+      </w:pPr>
+      <w:r>
+        <w:rPr>
+          <w:sz w:val="24"/>
+          <w:szCs w:val="24"/>
+        </w:rPr>
+        <w:t xml:space="preserve">Facilidad de </w:t>
+      </w:r>
+      <w:r>
+        <w:rPr>
+          <w:sz w:val="24"/>
+          <w:szCs w:val="24"/>
+        </w:rPr>
+        <w:t>uso de la aplicación.</w:t>
       </w:r>
     </w:p>
     <w:p>
@@ -834,8 +850,6 @@
               </w:rPr>
               <w:t xml:space="preserve"> (formatos, nombres de ficheros).</w:t>
             </w:r>
-            <w:bookmarkStart w:id="0" w:name="_GoBack"/>
-            <w:bookmarkEnd w:id="0"/>
           </w:p>
           <w:p>
             <w:pPr>

</xml_diff>